<commit_message>
Output is verified for freq=10000Hz and snapshot is saved in word file.
</commit_message>
<xml_diff>
--- a/snapshot of filter output for 5 different freq.docx
+++ b/snapshot of filter output for 5 different freq.docx
@@ -2,6 +2,240 @@
 <file path=word/document.xml><?xml version="1.0" encoding="utf-8"?>
 <w:document xmlns:ve="http://schemas.openxmlformats.org/markup-compatibility/2006" xmlns:o="urn:schemas-microsoft-com:office:office" xmlns:r="http://schemas.openxmlformats.org/officeDocument/2006/relationships" xmlns:m="http://schemas.openxmlformats.org/officeDocument/2006/math" xmlns:v="urn:schemas-microsoft-com:vml" xmlns:wp="http://schemas.openxmlformats.org/drawingml/2006/wordprocessingDrawing" xmlns:w10="urn:schemas-microsoft-com:office:word" xmlns:w="http://schemas.openxmlformats.org/wordprocessingml/2006/main" xmlns:wne="http://schemas.microsoft.com/office/word/2006/wordml">
   <w:body>
+    <w:p>
+      <w:r>
+        <w:t>1. Filter output at stop band frequency=350Hz :Amplitude is attenuated</w:t>
+      </w:r>
+    </w:p>
+    <w:p>
+      <w:r>
+        <w:rPr>
+          <w:noProof/>
+          <w:lang w:bidi="ar-SA"/>
+        </w:rPr>
+        <w:drawing>
+          <wp:inline distT="0" distB="0" distL="0" distR="0">
+            <wp:extent cx="4980967" cy="3715966"/>
+            <wp:effectExtent l="19050" t="0" r="0" b="0"/>
+            <wp:docPr id="2" name="Picture 1"/>
+            <wp:cNvGraphicFramePr>
+              <a:graphicFrameLocks xmlns:a="http://schemas.openxmlformats.org/drawingml/2006/main" noChangeAspect="1"/>
+            </wp:cNvGraphicFramePr>
+            <a:graphic xmlns:a="http://schemas.openxmlformats.org/drawingml/2006/main">
+              <a:graphicData uri="http://schemas.openxmlformats.org/drawingml/2006/picture">
+                <pic:pic xmlns:pic="http://schemas.openxmlformats.org/drawingml/2006/picture">
+                  <pic:nvPicPr>
+                    <pic:cNvPr id="0" name="Picture 1"/>
+                    <pic:cNvPicPr>
+                      <a:picLocks noChangeAspect="1" noChangeArrowheads="1"/>
+                    </pic:cNvPicPr>
+                  </pic:nvPicPr>
+                  <pic:blipFill>
+                    <a:blip r:embed="rId4"/>
+                    <a:srcRect l="30890" t="10480" r="11918" b="22489"/>
+                    <a:stretch>
+                      <a:fillRect/>
+                    </a:stretch>
+                  </pic:blipFill>
+                  <pic:spPr bwMode="auto">
+                    <a:xfrm>
+                      <a:off x="0" y="0"/>
+                      <a:ext cx="4993932" cy="3725638"/>
+                    </a:xfrm>
+                    <a:prstGeom prst="rect">
+                      <a:avLst/>
+                    </a:prstGeom>
+                    <a:noFill/>
+                    <a:ln w="9525">
+                      <a:noFill/>
+                      <a:miter lim="800000"/>
+                      <a:headEnd/>
+                      <a:tailEnd/>
+                    </a:ln>
+                  </pic:spPr>
+                </pic:pic>
+              </a:graphicData>
+            </a:graphic>
+          </wp:inline>
+        </w:drawing>
+      </w:r>
+    </w:p>
+    <w:p>
+      <w:r>
+        <w:t>2. Filter output at cutoff frequency=1000Hz :small attenuation of amplitude</w:t>
+      </w:r>
+    </w:p>
+    <w:p>
+      <w:r>
+        <w:rPr>
+          <w:noProof/>
+          <w:lang w:bidi="ar-SA"/>
+        </w:rPr>
+        <w:drawing>
+          <wp:inline distT="0" distB="0" distL="0" distR="0">
+            <wp:extent cx="4980967" cy="3544925"/>
+            <wp:effectExtent l="19050" t="0" r="0" b="0"/>
+            <wp:docPr id="3" name="Picture 4"/>
+            <wp:cNvGraphicFramePr>
+              <a:graphicFrameLocks xmlns:a="http://schemas.openxmlformats.org/drawingml/2006/main" noChangeAspect="1"/>
+            </wp:cNvGraphicFramePr>
+            <a:graphic xmlns:a="http://schemas.openxmlformats.org/drawingml/2006/main">
+              <a:graphicData uri="http://schemas.openxmlformats.org/drawingml/2006/picture">
+                <pic:pic xmlns:pic="http://schemas.openxmlformats.org/drawingml/2006/picture">
+                  <pic:nvPicPr>
+                    <pic:cNvPr id="0" name="Picture 4"/>
+                    <pic:cNvPicPr>
+                      <a:picLocks noChangeAspect="1" noChangeArrowheads="1"/>
+                    </pic:cNvPicPr>
+                  </pic:nvPicPr>
+                  <pic:blipFill>
+                    <a:blip r:embed="rId5"/>
+                    <a:srcRect r="-29" b="5022"/>
+                    <a:stretch>
+                      <a:fillRect/>
+                    </a:stretch>
+                  </pic:blipFill>
+                  <pic:spPr bwMode="auto">
+                    <a:xfrm>
+                      <a:off x="0" y="0"/>
+                      <a:ext cx="4982403" cy="3545947"/>
+                    </a:xfrm>
+                    <a:prstGeom prst="rect">
+                      <a:avLst/>
+                    </a:prstGeom>
+                    <a:noFill/>
+                    <a:ln w="9525">
+                      <a:noFill/>
+                      <a:miter lim="800000"/>
+                      <a:headEnd/>
+                      <a:tailEnd/>
+                    </a:ln>
+                  </pic:spPr>
+                </pic:pic>
+              </a:graphicData>
+            </a:graphic>
+          </wp:inline>
+        </w:drawing>
+      </w:r>
+    </w:p>
+    <w:p>
+      <w:r>
+        <w:lastRenderedPageBreak/>
+        <w:t>3. Filter output at cutoff frequency=3000Hz :</w:t>
+      </w:r>
+    </w:p>
+    <w:p>
+      <w:r>
+        <w:rPr>
+          <w:noProof/>
+          <w:lang w:bidi="ar-SA"/>
+        </w:rPr>
+        <w:drawing>
+          <wp:inline distT="0" distB="0" distL="0" distR="0">
+            <wp:extent cx="5117154" cy="4155529"/>
+            <wp:effectExtent l="19050" t="0" r="7296" b="0"/>
+            <wp:docPr id="7" name="Picture 7"/>
+            <wp:cNvGraphicFramePr>
+              <a:graphicFrameLocks xmlns:a="http://schemas.openxmlformats.org/drawingml/2006/main" noChangeAspect="1"/>
+            </wp:cNvGraphicFramePr>
+            <a:graphic xmlns:a="http://schemas.openxmlformats.org/drawingml/2006/main">
+              <a:graphicData uri="http://schemas.openxmlformats.org/drawingml/2006/picture">
+                <pic:pic xmlns:pic="http://schemas.openxmlformats.org/drawingml/2006/picture">
+                  <pic:nvPicPr>
+                    <pic:cNvPr id="0" name="Picture 7"/>
+                    <pic:cNvPicPr>
+                      <a:picLocks noChangeAspect="1" noChangeArrowheads="1"/>
+                    </pic:cNvPicPr>
+                  </pic:nvPicPr>
+                  <pic:blipFill>
+                    <a:blip r:embed="rId6"/>
+                    <a:srcRect l="31438" r="6019" b="6332"/>
+                    <a:stretch>
+                      <a:fillRect/>
+                    </a:stretch>
+                  </pic:blipFill>
+                  <pic:spPr bwMode="auto">
+                    <a:xfrm>
+                      <a:off x="0" y="0"/>
+                      <a:ext cx="5124710" cy="4161665"/>
+                    </a:xfrm>
+                    <a:prstGeom prst="rect">
+                      <a:avLst/>
+                    </a:prstGeom>
+                    <a:noFill/>
+                    <a:ln w="9525">
+                      <a:noFill/>
+                      <a:miter lim="800000"/>
+                      <a:headEnd/>
+                      <a:tailEnd/>
+                    </a:ln>
+                  </pic:spPr>
+                </pic:pic>
+              </a:graphicData>
+            </a:graphic>
+          </wp:inline>
+        </w:drawing>
+      </w:r>
+    </w:p>
+    <w:p>
+      <w:r>
+        <w:t>4. Filter output at cutoff frequency=5000Hz :</w:t>
+      </w:r>
+    </w:p>
+    <w:p>
+      <w:r>
+        <w:rPr>
+          <w:noProof/>
+          <w:lang w:bidi="ar-SA"/>
+        </w:rPr>
+        <w:drawing>
+          <wp:inline distT="0" distB="0" distL="0" distR="0">
+            <wp:extent cx="5134068" cy="2996119"/>
+            <wp:effectExtent l="19050" t="0" r="9432" b="0"/>
+            <wp:docPr id="10" name="Picture 10"/>
+            <wp:cNvGraphicFramePr>
+              <a:graphicFrameLocks xmlns:a="http://schemas.openxmlformats.org/drawingml/2006/main" noChangeAspect="1"/>
+            </wp:cNvGraphicFramePr>
+            <a:graphic xmlns:a="http://schemas.openxmlformats.org/drawingml/2006/main">
+              <a:graphicData uri="http://schemas.openxmlformats.org/drawingml/2006/picture">
+                <pic:pic xmlns:pic="http://schemas.openxmlformats.org/drawingml/2006/picture">
+                  <pic:nvPicPr>
+                    <pic:cNvPr id="0" name="Picture 10"/>
+                    <pic:cNvPicPr>
+                      <a:picLocks noChangeAspect="1" noChangeArrowheads="1"/>
+                    </pic:cNvPicPr>
+                  </pic:nvPicPr>
+                  <pic:blipFill>
+                    <a:blip r:embed="rId7"/>
+                    <a:srcRect l="31438" t="-1092" r="5692" b="5677"/>
+                    <a:stretch>
+                      <a:fillRect/>
+                    </a:stretch>
+                  </pic:blipFill>
+                  <pic:spPr bwMode="auto">
+                    <a:xfrm>
+                      <a:off x="0" y="0"/>
+                      <a:ext cx="5134068" cy="2996119"/>
+                    </a:xfrm>
+                    <a:prstGeom prst="rect">
+                      <a:avLst/>
+                    </a:prstGeom>
+                    <a:noFill/>
+                    <a:ln w="9525">
+                      <a:noFill/>
+                      <a:miter lim="800000"/>
+                      <a:headEnd/>
+                      <a:tailEnd/>
+                    </a:ln>
+                  </pic:spPr>
+                </pic:pic>
+              </a:graphicData>
+            </a:graphic>
+          </wp:inline>
+        </w:drawing>
+      </w:r>
+    </w:p>
+    <w:p/>
     <w:p/>
     <w:sectPr>
       <w:pgSz w:w="12240" w:h="15840"/>

</xml_diff>

<commit_message>
Final check for the project
</commit_message>
<xml_diff>
--- a/snapshot of filter output for 5 different freq.docx
+++ b/snapshot of filter output for 5 different freq.docx
@@ -235,8 +235,65 @@
         </w:drawing>
       </w:r>
     </w:p>
-    <w:p/>
-    <w:p/>
+    <w:p>
+      <w:r>
+        <w:lastRenderedPageBreak/>
+        <w:t>5. Filter output at cutoff frequency=10000Hz :</w:t>
+      </w:r>
+    </w:p>
+    <w:p>
+      <w:r>
+        <w:rPr>
+          <w:noProof/>
+          <w:lang w:bidi="ar-SA"/>
+        </w:rPr>
+        <w:drawing>
+          <wp:inline distT="0" distB="0" distL="0" distR="0">
+            <wp:extent cx="5019878" cy="4105072"/>
+            <wp:effectExtent l="19050" t="0" r="9322" b="0"/>
+            <wp:docPr id="13" name="Picture 13"/>
+            <wp:cNvGraphicFramePr>
+              <a:graphicFrameLocks xmlns:a="http://schemas.openxmlformats.org/drawingml/2006/main" noChangeAspect="1"/>
+            </wp:cNvGraphicFramePr>
+            <a:graphic xmlns:a="http://schemas.openxmlformats.org/drawingml/2006/main">
+              <a:graphicData uri="http://schemas.openxmlformats.org/drawingml/2006/picture">
+                <pic:pic xmlns:pic="http://schemas.openxmlformats.org/drawingml/2006/picture">
+                  <pic:nvPicPr>
+                    <pic:cNvPr id="0" name="Picture 13"/>
+                    <pic:cNvPicPr>
+                      <a:picLocks noChangeAspect="1" noChangeArrowheads="1"/>
+                    </pic:cNvPicPr>
+                  </pic:nvPicPr>
+                  <pic:blipFill>
+                    <a:blip r:embed="rId8"/>
+                    <a:srcRect l="31085" r="5863" b="7860"/>
+                    <a:stretch>
+                      <a:fillRect/>
+                    </a:stretch>
+                  </pic:blipFill>
+                  <pic:spPr bwMode="auto">
+                    <a:xfrm>
+                      <a:off x="0" y="0"/>
+                      <a:ext cx="5019878" cy="4105072"/>
+                    </a:xfrm>
+                    <a:prstGeom prst="rect">
+                      <a:avLst/>
+                    </a:prstGeom>
+                    <a:noFill/>
+                    <a:ln w="9525">
+                      <a:noFill/>
+                      <a:miter lim="800000"/>
+                      <a:headEnd/>
+                      <a:tailEnd/>
+                    </a:ln>
+                  </pic:spPr>
+                </pic:pic>
+              </a:graphicData>
+            </a:graphic>
+          </wp:inline>
+        </w:drawing>
+      </w:r>
+    </w:p>
     <w:sectPr>
       <w:pgSz w:w="12240" w:h="15840"/>
       <w:pgMar w:top="1440" w:right="1440" w:bottom="1440" w:left="1440" w:header="720" w:footer="720" w:gutter="0"/>

</xml_diff>